<commit_message>
Lab 5 fully completed
</commit_message>
<xml_diff>
--- a/in_process/Lab_5.docx
+++ b/in_process/Lab_5.docx
@@ -78,7 +78,21 @@
                         <w:rFonts w:asciiTheme="majorHAnsi" w:eastAsiaTheme="majorEastAsia" w:hAnsiTheme="majorHAnsi" w:cstheme="majorBidi"/>
                         <w:caps/>
                       </w:rPr>
-                      <w:t xml:space="preserve">                       </w:t>
+                      <w:t xml:space="preserve">          </w:t>
+                    </w:r>
+                    <w:r>
+                      <w:rPr>
+                        <w:rFonts w:asciiTheme="majorHAnsi" w:eastAsiaTheme="majorEastAsia" w:hAnsiTheme="majorHAnsi" w:cstheme="majorBidi"/>
+                        <w:caps/>
+                      </w:rPr>
+                      <w:t xml:space="preserve">     </w:t>
+                    </w:r>
+                    <w:r>
+                      <w:rPr>
+                        <w:rFonts w:asciiTheme="majorHAnsi" w:eastAsiaTheme="majorEastAsia" w:hAnsiTheme="majorHAnsi" w:cstheme="majorBidi"/>
+                        <w:caps/>
+                      </w:rPr>
+                      <w:t xml:space="preserve">             </w:t>
                     </w:r>
                     <w:r>
                       <w:rPr>
@@ -330,19 +344,11 @@
               <w:sz w:val="28"/>
             </w:rPr>
           </w:pPr>
-          <w:proofErr w:type="spellStart"/>
           <w:r>
             <w:rPr>
               <w:sz w:val="28"/>
             </w:rPr>
-            <w:t>Домановой</w:t>
-          </w:r>
-          <w:proofErr w:type="spellEnd"/>
-          <w:r>
-            <w:rPr>
-              <w:sz w:val="28"/>
-            </w:rPr>
-            <w:t xml:space="preserve"> Татьяны Алексеевны</w:t>
+            <w:t>Домановой Татьяны Алексеевны</w:t>
           </w:r>
         </w:p>
         <w:p/>
@@ -437,11 +443,9 @@
                                 </w:r>
                               </w:p>
                               <w:p>
-                                <w:proofErr w:type="spellStart"/>
                                 <w:r>
                                   <w:t>Дайняк</w:t>
                                 </w:r>
-                                <w:proofErr w:type="spellEnd"/>
                                 <w:r>
                                   <w:t xml:space="preserve"> Виктор Владимирович</w:t>
                                 </w:r>
@@ -496,11 +500,9 @@
                           </w:r>
                         </w:p>
                         <w:p>
-                          <w:proofErr w:type="spellStart"/>
                           <w:r>
                             <w:t>Дайняк</w:t>
                           </w:r>
-                          <w:proofErr w:type="spellEnd"/>
                           <w:r>
                             <w:t xml:space="preserve"> Виктор Владимирович</w:t>
                           </w:r>
@@ -577,13 +579,8 @@
                                 </w:r>
                               </w:p>
                               <w:p>
-                                <w:proofErr w:type="gramStart"/>
                                 <w:r>
-                                  <w:t>Зачтена</w:t>
-                                </w:r>
-                                <w:proofErr w:type="gramEnd"/>
-                                <w:r>
-                                  <w:t xml:space="preserve"> _______________ 2013 г.</w:t>
+                                  <w:t>Зачтена _______________ 2013 г.</w:t>
                                 </w:r>
                               </w:p>
                               <w:p>
@@ -619,13 +616,8 @@
                           </w:r>
                         </w:p>
                         <w:p>
-                          <w:proofErr w:type="gramStart"/>
                           <w:r>
-                            <w:t>Зачтена</w:t>
-                          </w:r>
-                          <w:proofErr w:type="gramEnd"/>
-                          <w:r>
-                            <w:t xml:space="preserve"> _______________ 2013 г.</w:t>
+                            <w:t>Зачтена _______________ 2013 г.</w:t>
                           </w:r>
                         </w:p>
                         <w:p>
@@ -900,7 +892,6 @@
             <w:ind w:firstLine="567"/>
             <w:rPr>
               <w:rFonts w:asciiTheme="majorHAnsi" w:eastAsiaTheme="majorEastAsia" w:hAnsiTheme="majorHAnsi" w:cstheme="majorBidi"/>
-              <w:lang w:val="en-US"/>
             </w:rPr>
           </w:pPr>
           <w:r>
@@ -1191,25 +1182,7 @@
             <w:rPr>
               <w:rFonts w:asciiTheme="majorHAnsi" w:eastAsiaTheme="majorEastAsia" w:hAnsiTheme="majorHAnsi" w:cstheme="majorBidi"/>
             </w:rPr>
-            <w:t xml:space="preserve"> сходится</w:t>
-          </w:r>
-          <w:r>
-            <w:rPr>
-              <w:rFonts w:asciiTheme="majorHAnsi" w:eastAsiaTheme="majorEastAsia" w:hAnsiTheme="majorHAnsi" w:cstheme="majorBidi"/>
-            </w:rPr>
-            <w:t xml:space="preserve"> </w:t>
-          </w:r>
-          <w:r>
-            <w:rPr>
-              <w:rFonts w:asciiTheme="majorHAnsi" w:eastAsiaTheme="majorEastAsia" w:hAnsiTheme="majorHAnsi" w:cstheme="majorBidi"/>
-            </w:rPr>
-            <w:t>равномерно</w:t>
-          </w:r>
-          <w:r>
-            <w:rPr>
-              <w:rFonts w:asciiTheme="majorHAnsi" w:eastAsiaTheme="majorEastAsia" w:hAnsiTheme="majorHAnsi" w:cstheme="majorBidi"/>
-            </w:rPr>
-            <w:t xml:space="preserve">, то </w:t>
+            <w:t xml:space="preserve"> сходится, то </w:t>
           </w:r>
           <m:oMath>
             <m:r>
@@ -1236,21 +1209,7 @@
             <w:rPr>
               <w:rFonts w:asciiTheme="majorHAnsi" w:eastAsiaTheme="majorEastAsia" w:hAnsiTheme="majorHAnsi" w:cstheme="majorBidi"/>
             </w:rPr>
-            <w:t xml:space="preserve"> </w:t>
-          </w:r>
-          <w:proofErr w:type="gramStart"/>
-          <w:r>
-            <w:rPr>
-              <w:rFonts w:asciiTheme="majorHAnsi" w:eastAsiaTheme="majorEastAsia" w:hAnsiTheme="majorHAnsi" w:cstheme="majorBidi"/>
-            </w:rPr>
-            <w:t>непрерывна</w:t>
-          </w:r>
-          <w:proofErr w:type="gramEnd"/>
-          <w:r>
-            <w:rPr>
-              <w:rFonts w:asciiTheme="majorHAnsi" w:eastAsiaTheme="majorEastAsia" w:hAnsiTheme="majorHAnsi" w:cstheme="majorBidi"/>
-            </w:rPr>
-            <w:t>, а значит</w:t>
+            <w:t xml:space="preserve"> непрерывна, а значит</w:t>
           </w:r>
           <w:r>
             <w:rPr>
@@ -1264,7 +1223,6 @@
             <w:ind w:firstLine="567"/>
             <w:rPr>
               <w:rFonts w:asciiTheme="majorHAnsi" w:eastAsiaTheme="majorEastAsia" w:hAnsiTheme="majorHAnsi" w:cstheme="majorBidi"/>
-              <w:lang w:val="en-US"/>
             </w:rPr>
           </w:pPr>
           <m:oMathPara>
@@ -1486,28 +1444,8 @@
                   <w:rFonts w:ascii="Cambria Math" w:eastAsiaTheme="majorEastAsia" w:hAnsi="Cambria Math" w:cstheme="majorBidi"/>
                   <w:lang w:val="en-US"/>
                 </w:rPr>
-                <m:t xml:space="preserve"> =g</m:t>
+                <m:t xml:space="preserve"> </m:t>
               </m:r>
-              <m:d>
-                <m:dPr>
-                  <m:ctrlPr>
-                    <w:rPr>
-                      <w:rFonts w:ascii="Cambria Math" w:eastAsiaTheme="majorEastAsia" w:hAnsi="Cambria Math" w:cstheme="majorBidi"/>
-                      <w:i/>
-                      <w:lang w:val="en-US"/>
-                    </w:rPr>
-                  </m:ctrlPr>
-                </m:dPr>
-                <m:e>
-                  <m:r>
-                    <w:rPr>
-                      <w:rFonts w:ascii="Cambria Math" w:eastAsiaTheme="majorEastAsia" w:hAnsi="Cambria Math" w:cstheme="majorBidi"/>
-                      <w:lang w:val="en-US"/>
-                    </w:rPr>
-                    <m:t>x</m:t>
-                  </m:r>
-                </m:e>
-              </m:d>
             </m:oMath>
           </m:oMathPara>
         </w:p>
@@ -1516,87 +1454,16 @@
             <w:ind w:firstLine="567"/>
             <w:rPr>
               <w:rFonts w:asciiTheme="majorHAnsi" w:eastAsiaTheme="majorEastAsia" w:hAnsiTheme="majorHAnsi" w:cstheme="majorBidi"/>
-              <w:i/>
             </w:rPr>
           </w:pPr>
-          <m:oMath>
-            <m:r>
-              <w:rPr>
-                <w:rFonts w:ascii="Cambria Math" w:eastAsiaTheme="majorEastAsia" w:hAnsi="Cambria Math" w:cstheme="majorBidi"/>
-                <w:lang w:val="en-US"/>
-              </w:rPr>
-              <m:t>g</m:t>
-            </m:r>
-            <m:d>
-              <m:dPr>
-                <m:ctrlPr>
-                  <w:rPr>
-                    <w:rFonts w:ascii="Cambria Math" w:eastAsiaTheme="majorEastAsia" w:hAnsi="Cambria Math" w:cstheme="majorBidi"/>
-                    <w:i/>
-                    <w:lang w:val="en-US"/>
-                  </w:rPr>
-                </m:ctrlPr>
-              </m:dPr>
-              <m:e>
-                <m:r>
-                  <w:rPr>
-                    <w:rFonts w:ascii="Cambria Math" w:eastAsiaTheme="majorEastAsia" w:hAnsi="Cambria Math" w:cstheme="majorBidi"/>
-                    <w:lang w:val="en-US"/>
-                  </w:rPr>
-                  <m:t>x</m:t>
-                </m:r>
-              </m:e>
-            </m:d>
-          </m:oMath>
           <w:r>
             <w:rPr>
               <w:rFonts w:asciiTheme="majorHAnsi" w:eastAsiaTheme="majorEastAsia" w:hAnsiTheme="majorHAnsi" w:cstheme="majorBidi"/>
             </w:rPr>
-            <w:t xml:space="preserve"> </w:t>
-          </w:r>
-          <w:proofErr w:type="gramStart"/>
-          <w:r>
-            <w:rPr>
-              <w:rFonts w:asciiTheme="majorHAnsi" w:eastAsiaTheme="majorEastAsia" w:hAnsiTheme="majorHAnsi" w:cstheme="majorBidi"/>
-              <w:lang w:val="en-US"/>
-            </w:rPr>
-            <w:t>c</w:t>
-          </w:r>
-          <w:proofErr w:type="spellStart"/>
-          <w:r>
-            <w:rPr>
-              <w:rFonts w:asciiTheme="majorHAnsi" w:eastAsiaTheme="majorEastAsia" w:hAnsiTheme="majorHAnsi" w:cstheme="majorBidi"/>
-            </w:rPr>
-            <w:t>ходится</w:t>
-          </w:r>
-          <w:proofErr w:type="spellEnd"/>
-          <w:proofErr w:type="gramEnd"/>
-          <w:r>
-            <w:rPr>
-              <w:rFonts w:asciiTheme="majorHAnsi" w:eastAsiaTheme="majorEastAsia" w:hAnsiTheme="majorHAnsi" w:cstheme="majorBidi"/>
-            </w:rPr>
-            <w:t xml:space="preserve"> равномерно, относительно </w:t>
-          </w:r>
-          <m:oMath>
-            <m:r>
-              <w:rPr>
-                <w:rFonts w:ascii="Cambria Math" w:eastAsiaTheme="majorEastAsia" w:hAnsi="Cambria Math" w:cstheme="majorBidi"/>
-              </w:rPr>
-              <m:t>x</m:t>
-            </m:r>
-          </m:oMath>
-          <w:r>
-            <w:rPr>
-              <w:rFonts w:asciiTheme="majorHAnsi" w:eastAsiaTheme="majorEastAsia" w:hAnsiTheme="majorHAnsi" w:cstheme="majorBidi"/>
-            </w:rPr>
-            <w:t xml:space="preserve">, </w:t>
-          </w:r>
-          <w:r>
-            <w:rPr>
-              <w:rFonts w:asciiTheme="majorHAnsi" w:eastAsiaTheme="majorEastAsia" w:hAnsiTheme="majorHAnsi" w:cstheme="majorBidi"/>
-            </w:rPr>
-            <w:t>так как это числовой знакопеременный ряд и остаточный член стремится к нулю (по теореме Лейбница)</w:t>
-          </w:r>
+            <w:t>Значит искомый ряд ограничен сходящимся (по теореме Лейбница).</w:t>
+          </w:r>
+          <w:bookmarkStart w:id="0" w:name="_GoBack"/>
+          <w:bookmarkEnd w:id="0"/>
         </w:p>
         <w:p>
           <w:pPr>
@@ -2110,21 +1977,7 @@
             <w:rPr>
               <w:rFonts w:eastAsiaTheme="minorEastAsia"/>
             </w:rPr>
-            <w:t xml:space="preserve"> – непрерывна, а </w:t>
-          </w:r>
-          <w:proofErr w:type="gramStart"/>
-          <w:r>
-            <w:rPr>
-              <w:rFonts w:eastAsiaTheme="minorEastAsia"/>
-            </w:rPr>
-            <w:t>значит</w:t>
-          </w:r>
-          <w:proofErr w:type="gramEnd"/>
-          <w:r>
-            <w:rPr>
-              <w:rFonts w:eastAsiaTheme="minorEastAsia"/>
-            </w:rPr>
-            <w:t xml:space="preserve"> измерима. </w:t>
+            <w:t xml:space="preserve"> – непрерывна, а значит измерима. </w:t>
           </w:r>
           <m:oMath>
             <m:r>
@@ -2639,21 +2492,7 @@
             <w:rPr>
               <w:rFonts w:eastAsiaTheme="minorEastAsia"/>
             </w:rPr>
-            <w:t xml:space="preserve"> - </w:t>
-          </w:r>
-          <w:proofErr w:type="gramStart"/>
-          <w:r>
-            <w:rPr>
-              <w:rFonts w:eastAsiaTheme="minorEastAsia"/>
-            </w:rPr>
-            <w:t>измерима</w:t>
-          </w:r>
-          <w:proofErr w:type="gramEnd"/>
-          <w:r>
-            <w:rPr>
-              <w:rFonts w:eastAsiaTheme="minorEastAsia"/>
-            </w:rPr>
-            <w:t xml:space="preserve">, так </w:t>
+            <w:t xml:space="preserve"> - измерима, так </w:t>
           </w:r>
           <w:r>
             <w:rPr>
@@ -2794,15 +2633,7 @@
             <w:ind w:firstLine="567"/>
           </w:pPr>
           <w:r>
-            <w:t xml:space="preserve">А </w:t>
-          </w:r>
-          <w:proofErr w:type="gramStart"/>
-          <w:r>
-            <w:t>значит</w:t>
-          </w:r>
-          <w:proofErr w:type="gramEnd"/>
-          <w:r>
-            <w:t xml:space="preserve"> </w:t>
+            <w:t xml:space="preserve">А значит </w:t>
           </w:r>
           <m:oMath>
             <m:sSub>
@@ -3316,21 +3147,7 @@
             <w:rPr>
               <w:rFonts w:eastAsiaTheme="minorEastAsia"/>
             </w:rPr>
-            <w:t xml:space="preserve">непрерывная </w:t>
-          </w:r>
-          <w:proofErr w:type="gramStart"/>
-          <w:r>
-            <w:rPr>
-              <w:rFonts w:eastAsiaTheme="minorEastAsia"/>
-            </w:rPr>
-            <w:t>на</w:t>
-          </w:r>
-          <w:proofErr w:type="gramEnd"/>
-          <w:r>
-            <w:rPr>
-              <w:rFonts w:eastAsiaTheme="minorEastAsia"/>
-            </w:rPr>
-            <w:t xml:space="preserve"> </w:t>
+            <w:t xml:space="preserve">непрерывная на </w:t>
           </w:r>
           <w:r>
             <w:rPr>
@@ -3754,21 +3571,7 @@
               <w:rPr>
                 <w:rFonts w:ascii="Cambria Math" w:hAnsi="Cambria Math"/>
               </w:rPr>
-              <m:t xml:space="preserve">-композиция измеримых функций, а </m:t>
-            </m:r>
-            <w:proofErr w:type="gramStart"/>
-            <m:r>
-              <w:rPr>
-                <w:rFonts w:ascii="Cambria Math" w:hAnsi="Cambria Math"/>
-              </w:rPr>
-              <m:t>з начит</m:t>
-            </m:r>
-            <w:proofErr w:type="gramEnd"/>
-            <m:r>
-              <w:rPr>
-                <w:rFonts w:ascii="Cambria Math" w:hAnsi="Cambria Math"/>
-              </w:rPr>
-              <m:t xml:space="preserve"> измерима.</m:t>
+              <m:t>-композиция измеримых функций, а з начит измерима.</m:t>
             </m:r>
           </m:oMath>
         </w:p>
@@ -4076,21 +3879,7 @@
             <w:rPr>
               <w:rFonts w:eastAsiaTheme="minorEastAsia"/>
             </w:rPr>
-            <w:t xml:space="preserve">сходится </w:t>
-          </w:r>
-          <w:proofErr w:type="gramStart"/>
-          <w:r>
-            <w:rPr>
-              <w:rFonts w:eastAsiaTheme="minorEastAsia"/>
-            </w:rPr>
-            <w:t>к</w:t>
-          </w:r>
-          <w:proofErr w:type="gramEnd"/>
-          <w:r>
-            <w:rPr>
-              <w:rFonts w:eastAsiaTheme="minorEastAsia"/>
-            </w:rPr>
-            <w:t xml:space="preserve"> </w:t>
+            <w:t xml:space="preserve">сходится к </w:t>
           </w:r>
           <m:oMath>
             <m:r>
@@ -5122,21 +4911,7 @@
             <w:rPr>
               <w:rFonts w:eastAsiaTheme="minorEastAsia"/>
             </w:rPr>
-            <w:t xml:space="preserve">сходится </w:t>
-          </w:r>
-          <w:proofErr w:type="gramStart"/>
-          <w:r>
-            <w:rPr>
-              <w:rFonts w:eastAsiaTheme="minorEastAsia"/>
-            </w:rPr>
-            <w:t>к</w:t>
-          </w:r>
-          <w:proofErr w:type="gramEnd"/>
-          <w:r>
-            <w:rPr>
-              <w:rFonts w:eastAsiaTheme="minorEastAsia"/>
-            </w:rPr>
-            <w:t xml:space="preserve"> </w:t>
+            <w:t xml:space="preserve">сходится к </w:t>
           </w:r>
           <m:oMath>
             <m:r>
@@ -5178,8 +4953,6 @@
             <w:t>. А из сходимости почти всюду следует сходимость по мере.</w:t>
           </w:r>
         </w:p>
-        <w:bookmarkStart w:id="0" w:name="_GoBack" w:displacedByCustomXml="next"/>
-        <w:bookmarkEnd w:id="0" w:displacedByCustomXml="next"/>
       </w:sdtContent>
     </w:sdt>
     <w:p>

</xml_diff>

<commit_message>
Changed title list in Lab 4
</commit_message>
<xml_diff>
--- a/in_process/Lab_5.docx
+++ b/in_process/Lab_5.docx
@@ -123,6 +123,7 @@
                 <w:dataBinding w:prefixMappings="xmlns:ns0='http://schemas.openxmlformats.org/package/2006/metadata/core-properties' xmlns:ns1='http://purl.org/dc/elements/1.1/'" w:xpath="/ns0:coreProperties[1]/ns1:title[1]" w:storeItemID="{6C3C8BC8-F283-45AE-878A-BAB7291924A1}"/>
                 <w:text/>
               </w:sdtPr>
+              <w:sdtEndPr/>
               <w:sdtContent>
                 <w:tc>
                   <w:tcPr>
@@ -173,6 +174,7 @@
                 <w:dataBinding w:prefixMappings="xmlns:ns0='http://schemas.openxmlformats.org/package/2006/metadata/core-properties' xmlns:ns1='http://purl.org/dc/elements/1.1/'" w:xpath="/ns0:coreProperties[1]/ns1:subject[1]" w:storeItemID="{6C3C8BC8-F283-45AE-878A-BAB7291924A1}"/>
                 <w:text/>
               </w:sdtPr>
+              <w:sdtEndPr/>
               <w:sdtContent>
                 <w:tc>
                   <w:tcPr>
@@ -275,6 +277,7 @@
                     <w:dataBinding w:prefixMappings="xmlns:ns0='http://schemas.openxmlformats.org/package/2006/metadata/core-properties' xmlns:ns1='http://purl.org/dc/elements/1.1/'" w:xpath="/ns0:coreProperties[1]/ns1:creator[1]" w:storeItemID="{6C3C8BC8-F283-45AE-878A-BAB7291924A1}"/>
                     <w:text/>
                   </w:sdtPr>
+                  <w:sdtEndPr/>
                   <w:sdtContent>
                     <w:r>
                       <w:rPr>
@@ -575,7 +578,21 @@
                             <w:txbxContent>
                               <w:p>
                                 <w:r>
-                                  <w:t>Работа сдана 29.11.2013 г.</w:t>
+                                  <w:t xml:space="preserve">Работа сдана </w:t>
+                                </w:r>
+                                <w:r>
+                                  <w:t>06</w:t>
+                                </w:r>
+                                <w:r>
+                                  <w:t>.1</w:t>
+                                </w:r>
+                                <w:r>
+                                  <w:t>2</w:t>
+                                </w:r>
+                                <w:bookmarkStart w:id="0" w:name="_GoBack"/>
+                                <w:bookmarkEnd w:id="0"/>
+                                <w:r>
+                                  <w:t>.2013 г.</w:t>
                                 </w:r>
                               </w:p>
                               <w:p>
@@ -607,12 +624,30 @@
               </mc:Choice>
               <mc:Fallback>
                 <w:pict>
+                  <v:shapetype id="_x0000_t202" coordsize="21600,21600" o:spt="202" path="m,l,21600r21600,l21600,xe">
+                    <v:stroke joinstyle="miter"/>
+                    <v:path gradientshapeok="t" o:connecttype="rect"/>
+                  </v:shapetype>
                   <v:shape id="Text Box 2" o:spid="_x0000_s1027" type="#_x0000_t202" style="position:absolute;margin-left:-1.4pt;margin-top:190.8pt;width:186.95pt;height:110.55pt;z-index:251663360;visibility:visible;mso-wrap-style:square;mso-width-percent:400;mso-height-percent:200;mso-wrap-distance-left:9pt;mso-wrap-distance-top:0;mso-wrap-distance-right:9pt;mso-wrap-distance-bottom:0;mso-position-horizontal:absolute;mso-position-horizontal-relative:text;mso-position-vertical:absolute;mso-position-vertical-relative:text;mso-width-percent:400;mso-height-percent:200;mso-width-relative:margin;mso-height-relative:margin;v-text-anchor:top" o:gfxdata="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" stroked="f">
                     <v:textbox style="mso-fit-shape-to-text:t">
                       <w:txbxContent>
                         <w:p>
                           <w:r>
-                            <w:t>Работа сдана 29.11.2013 г.</w:t>
+                            <w:t xml:space="preserve">Работа сдана </w:t>
+                          </w:r>
+                          <w:r>
+                            <w:t>06</w:t>
+                          </w:r>
+                          <w:r>
+                            <w:t>.1</w:t>
+                          </w:r>
+                          <w:r>
+                            <w:t>2</w:t>
+                          </w:r>
+                          <w:bookmarkStart w:id="1" w:name="_GoBack"/>
+                          <w:bookmarkEnd w:id="1"/>
+                          <w:r>
+                            <w:t>.2013 г.</w:t>
                           </w:r>
                         </w:p>
                         <w:p>
@@ -721,13 +756,7 @@
               <w:rPr>
                 <w:rFonts w:ascii="Cambria Math" w:hAnsi="Cambria Math"/>
               </w:rPr>
-              <m:t xml:space="preserve"> </m:t>
-            </m:r>
-            <m:r>
-              <w:rPr>
-                <w:rFonts w:ascii="Cambria Math" w:hAnsi="Cambria Math"/>
-              </w:rPr>
-              <m:t>f</m:t>
+              <m:t xml:space="preserve"> f</m:t>
             </m:r>
           </m:oMath>
           <w:r>
@@ -945,13 +974,7 @@
               <w:rPr>
                 <w:rFonts w:ascii="Cambria Math" w:hAnsi="Cambria Math"/>
               </w:rPr>
-              <m:t>)</m:t>
-            </m:r>
-            <m:r>
-              <w:rPr>
-                <w:rFonts w:ascii="Cambria Math" w:hAnsi="Cambria Math"/>
-              </w:rPr>
-              <m:t xml:space="preserve">= </m:t>
+              <m:t xml:space="preserve">)= </m:t>
             </m:r>
             <m:f>
               <m:fPr>
@@ -1462,8 +1485,6 @@
             </w:rPr>
             <w:t>Значит искомый ряд ограничен сходящимся (по теореме Лейбница).</w:t>
           </w:r>
-          <w:bookmarkStart w:id="0" w:name="_GoBack"/>
-          <w:bookmarkEnd w:id="0"/>
         </w:p>
         <w:p>
           <w:pPr>
@@ -1609,13 +1630,7 @@
                 <w:rPr>
                   <w:rFonts w:ascii="Cambria Math" w:hAnsi="Cambria Math"/>
                 </w:rPr>
-                <m:t>)</m:t>
-              </m:r>
-              <m:r>
-                <w:rPr>
-                  <w:rFonts w:ascii="Cambria Math" w:hAnsi="Cambria Math"/>
-                </w:rPr>
-                <m:t xml:space="preserve">= </m:t>
+                <m:t xml:space="preserve">)= </m:t>
               </m:r>
               <m:nary>
                 <m:naryPr>
@@ -2567,14 +2582,7 @@
                   <w:rFonts w:ascii="Cambria Math" w:eastAsiaTheme="majorEastAsia" w:hAnsi="Cambria Math" w:cstheme="majorBidi"/>
                   <w:lang w:val="en-US"/>
                 </w:rPr>
-                <m:t>≤</m:t>
-              </m:r>
-              <m:r>
-                <w:rPr>
-                  <w:rFonts w:ascii="Cambria Math" w:eastAsiaTheme="majorEastAsia" w:hAnsi="Cambria Math" w:cstheme="majorBidi"/>
-                  <w:lang w:val="en-US"/>
-                </w:rPr>
-                <m:t xml:space="preserve"> </m:t>
+                <m:t xml:space="preserve">≤ </m:t>
               </m:r>
               <m:f>
                 <m:fPr>
@@ -3802,13 +3810,7 @@
                 <w:rPr>
                   <w:rFonts w:ascii="Cambria Math" w:hAnsi="Cambria Math"/>
                 </w:rPr>
-                <m:t>=</m:t>
-              </m:r>
-              <m:r>
-                <w:rPr>
-                  <w:rFonts w:ascii="Cambria Math" w:hAnsi="Cambria Math"/>
-                </w:rPr>
-                <m:t>0</m:t>
+                <m:t>=0</m:t>
               </m:r>
             </m:oMath>
           </m:oMathPara>
@@ -4369,13 +4371,7 @@
               <w:rPr>
                 <w:rFonts w:ascii="Cambria Math" w:eastAsiaTheme="minorEastAsia" w:hAnsi="Cambria Math"/>
               </w:rPr>
-              <m:t>0</m:t>
-            </m:r>
-            <m:r>
-              <w:rPr>
-                <w:rFonts w:ascii="Cambria Math" w:eastAsiaTheme="minorEastAsia" w:hAnsi="Cambria Math"/>
-              </w:rPr>
-              <m:t xml:space="preserve"> </m:t>
+              <m:t xml:space="preserve">0 </m:t>
             </m:r>
           </m:oMath>
           <w:r>
@@ -4440,13 +4436,7 @@
               <w:rPr>
                 <w:rFonts w:ascii="Cambria Math" w:hAnsi="Cambria Math"/>
               </w:rPr>
-              <m:t>=</m:t>
-            </m:r>
-            <m:r>
-              <w:rPr>
-                <w:rFonts w:ascii="Cambria Math" w:hAnsi="Cambria Math"/>
-              </w:rPr>
-              <m:t>1</m:t>
+              <m:t>=1</m:t>
             </m:r>
           </m:oMath>
           <w:r>
@@ -4798,13 +4788,7 @@
               <w:rPr>
                 <w:rFonts w:ascii="Cambria Math" w:eastAsiaTheme="minorEastAsia" w:hAnsi="Cambria Math"/>
               </w:rPr>
-              <m:t>=</m:t>
-            </m:r>
-            <m:r>
-              <w:rPr>
-                <w:rFonts w:ascii="Cambria Math" w:eastAsiaTheme="minorEastAsia" w:hAnsi="Cambria Math"/>
-              </w:rPr>
-              <m:t xml:space="preserve"> μ</m:t>
+              <m:t>= μ</m:t>
             </m:r>
             <m:d>
               <m:dPr>
@@ -4944,13 +4928,7 @@
             <w:rPr>
               <w:rFonts w:eastAsiaTheme="minorEastAsia"/>
             </w:rPr>
-            <w:t xml:space="preserve"> почти всюду</w:t>
-          </w:r>
-          <w:r>
-            <w:rPr>
-              <w:rFonts w:eastAsiaTheme="minorEastAsia"/>
-            </w:rPr>
-            <w:t>. А из сходимости почти всюду следует сходимость по мере.</w:t>
+            <w:t xml:space="preserve"> почти всюду. А из сходимости почти всюду следует сходимость по мере.</w:t>
           </w:r>
         </w:p>
       </w:sdtContent>
@@ -5862,547 +5840,6 @@
 </w:styles>
 </file>
 
-<file path=word/glossary/document.xml><?xml version="1.0" encoding="utf-8"?>
-<w:glossaryDocument xmlns:wpc="http://schemas.microsoft.com/office/word/2010/wordprocessingCanvas" xmlns:mc="http://schemas.openxmlformats.org/markup-compatibility/2006" xmlns:o="urn:schemas-microsoft-com:office:office" xmlns:r="http://schemas.openxmlformats.org/officeDocument/2006/relationships" xmlns:m="http://schemas.openxmlformats.org/officeDocument/2006/math" xmlns:v="urn:schemas-microsoft-com:vml" xmlns:wp14="http://schemas.microsoft.com/office/word/2010/wordprocessingDrawing" xmlns:wp="http://schemas.openxmlformats.org/drawingml/2006/wordprocessingDrawing" xmlns:w10="urn:schemas-microsoft-com:office:word" xmlns:w="http://schemas.openxmlformats.org/wordprocessingml/2006/main" xmlns:w14="http://schemas.microsoft.com/office/word/2010/wordml" xmlns:wpg="http://schemas.microsoft.com/office/word/2010/wordprocessingGroup" xmlns:wpi="http://schemas.microsoft.com/office/word/2010/wordprocessingInk" xmlns:wne="http://schemas.microsoft.com/office/word/2006/wordml" xmlns:wps="http://schemas.microsoft.com/office/word/2010/wordprocessingShape" mc:Ignorable="w14 wp14"/>
-</file>
-
-<file path=word/glossary/fontTable.xml><?xml version="1.0" encoding="utf-8"?>
-<w:fonts xmlns:mc="http://schemas.openxmlformats.org/markup-compatibility/2006" xmlns:r="http://schemas.openxmlformats.org/officeDocument/2006/relationships" xmlns:w="http://schemas.openxmlformats.org/wordprocessingml/2006/main" xmlns:w14="http://schemas.microsoft.com/office/word/2010/wordml" mc:Ignorable="w14">
-  <w:font w:name="Calibri">
-    <w:panose1 w:val="020F0502020204030204"/>
-    <w:charset w:val="CC"/>
-    <w:family w:val="swiss"/>
-    <w:pitch w:val="variable"/>
-    <w:sig w:usb0="E00002FF" w:usb1="4000ACFF" w:usb2="00000001" w:usb3="00000000" w:csb0="0000019F" w:csb1="00000000"/>
-  </w:font>
-  <w:font w:name="Times New Roman">
-    <w:panose1 w:val="02020603050405020304"/>
-    <w:charset w:val="CC"/>
-    <w:family w:val="roman"/>
-    <w:pitch w:val="variable"/>
-    <w:sig w:usb0="E0002AFF" w:usb1="C0007841" w:usb2="00000009" w:usb3="00000000" w:csb0="000001FF" w:csb1="00000000"/>
-  </w:font>
-  <w:font w:name="Cambria">
-    <w:panose1 w:val="02040503050406030204"/>
-    <w:charset w:val="CC"/>
-    <w:family w:val="roman"/>
-    <w:pitch w:val="variable"/>
-    <w:sig w:usb0="E00002FF" w:usb1="400004FF" w:usb2="00000000" w:usb3="00000000" w:csb0="0000019F" w:csb1="00000000"/>
-  </w:font>
-  <w:font w:name="Tahoma">
-    <w:panose1 w:val="020B0604030504040204"/>
-    <w:charset w:val="CC"/>
-    <w:family w:val="swiss"/>
-    <w:pitch w:val="variable"/>
-    <w:sig w:usb0="E1002EFF" w:usb1="C000605B" w:usb2="00000029" w:usb3="00000000" w:csb0="000101FF" w:csb1="00000000"/>
-  </w:font>
-  <w:font w:name="Cambria Math">
-    <w:panose1 w:val="02040503050406030204"/>
-    <w:charset w:val="CC"/>
-    <w:family w:val="roman"/>
-    <w:pitch w:val="variable"/>
-    <w:sig w:usb0="E00002FF" w:usb1="420024FF" w:usb2="00000000" w:usb3="00000000" w:csb0="0000019F" w:csb1="00000000"/>
-  </w:font>
-</w:fonts>
-</file>
-
-<file path=word/glossary/settings.xml><?xml version="1.0" encoding="utf-8"?>
-<w:settings xmlns:mc="http://schemas.openxmlformats.org/markup-compatibility/2006" xmlns:o="urn:schemas-microsoft-com:office:office" xmlns:r="http://schemas.openxmlformats.org/officeDocument/2006/relationships" xmlns:m="http://schemas.openxmlformats.org/officeDocument/2006/math" xmlns:v="urn:schemas-microsoft-com:vml" xmlns:w10="urn:schemas-microsoft-com:office:word" xmlns:w="http://schemas.openxmlformats.org/wordprocessingml/2006/main" xmlns:w14="http://schemas.microsoft.com/office/word/2010/wordml" xmlns:sl="http://schemas.openxmlformats.org/schemaLibrary/2006/main" mc:Ignorable="w14">
-  <w:view w:val="normal"/>
-  <w:defaultTabStop w:val="708"/>
-  <w:characterSpacingControl w:val="doNotCompress"/>
-  <w:compat>
-    <w:useFELayout/>
-    <w:compatSetting w:name="compatibilityMode" w:uri="http://schemas.microsoft.com/office/word" w:val="14"/>
-    <w:compatSetting w:name="overrideTableStyleFontSizeAndJustification" w:uri="http://schemas.microsoft.com/office/word" w:val="1"/>
-    <w:compatSetting w:name="enableOpenTypeFeatures" w:uri="http://schemas.microsoft.com/office/word" w:val="1"/>
-    <w:compatSetting w:name="doNotFlipMirrorIndents" w:uri="http://schemas.microsoft.com/office/word" w:val="1"/>
-  </w:compat>
-  <w:rsids>
-    <w:rsidRoot w:val="00AC078D"/>
-    <w:rsid w:val="00021BF9"/>
-    <w:rsid w:val="007A0470"/>
-    <w:rsid w:val="00AC078D"/>
-    <w:rsid w:val="00C05121"/>
-    <w:rsid w:val="00E361F3"/>
-    <w:rsid w:val="00EA3C7D"/>
-    <w:rsid w:val="00FA48B7"/>
-  </w:rsids>
-  <m:mathPr>
-    <m:mathFont m:val="Cambria Math"/>
-    <m:brkBin m:val="before"/>
-    <m:brkBinSub m:val="--"/>
-    <m:smallFrac m:val="0"/>
-    <m:dispDef/>
-    <m:lMargin m:val="0"/>
-    <m:rMargin m:val="0"/>
-    <m:defJc m:val="centerGroup"/>
-    <m:wrapIndent m:val="1440"/>
-    <m:intLim m:val="subSup"/>
-    <m:naryLim m:val="undOvr"/>
-  </m:mathPr>
-  <w:themeFontLang w:val="ru-RU"/>
-  <w:clrSchemeMapping w:bg1="light1" w:t1="dark1" w:bg2="light2" w:t2="dark2" w:accent1="accent1" w:accent2="accent2" w:accent3="accent3" w:accent4="accent4" w:accent5="accent5" w:accent6="accent6" w:hyperlink="hyperlink" w:followedHyperlink="followedHyperlink"/>
-  <w:decimalSymbol w:val="."/>
-  <w:listSeparator w:val=";"/>
-</w:settings>
-</file>
-
-<file path=word/glossary/styles.xml><?xml version="1.0" encoding="utf-8"?>
-<w:styles xmlns:mc="http://schemas.openxmlformats.org/markup-compatibility/2006" xmlns:r="http://schemas.openxmlformats.org/officeDocument/2006/relationships" xmlns:w="http://schemas.openxmlformats.org/wordprocessingml/2006/main" xmlns:w14="http://schemas.microsoft.com/office/word/2010/wordml" mc:Ignorable="w14">
-  <w:docDefaults>
-    <w:rPrDefault>
-      <w:rPr>
-        <w:rFonts w:asciiTheme="minorHAnsi" w:eastAsiaTheme="minorEastAsia" w:hAnsiTheme="minorHAnsi" w:cstheme="minorBidi"/>
-        <w:sz w:val="22"/>
-        <w:szCs w:val="22"/>
-        <w:lang w:val="ru-RU" w:eastAsia="ru-RU" w:bidi="ar-SA"/>
-      </w:rPr>
-    </w:rPrDefault>
-    <w:pPrDefault>
-      <w:pPr>
-        <w:spacing w:after="200" w:line="276" w:lineRule="auto"/>
-      </w:pPr>
-    </w:pPrDefault>
-  </w:docDefaults>
-  <w:latentStyles w:defLockedState="0" w:defUIPriority="99" w:defSemiHidden="1" w:defUnhideWhenUsed="1" w:defQFormat="0" w:count="267">
-    <w:lsdException w:name="Normal" w:semiHidden="0" w:uiPriority="0" w:unhideWhenUsed="0" w:qFormat="1"/>
-    <w:lsdException w:name="heading 1" w:semiHidden="0" w:uiPriority="9" w:unhideWhenUsed="0" w:qFormat="1"/>
-    <w:lsdException w:name="heading 2" w:uiPriority="9" w:qFormat="1"/>
-    <w:lsdException w:name="heading 3" w:uiPriority="9" w:qFormat="1"/>
-    <w:lsdException w:name="heading 4" w:uiPriority="9" w:qFormat="1"/>
-    <w:lsdException w:name="heading 5" w:uiPriority="9" w:qFormat="1"/>
-    <w:lsdException w:name="heading 6" w:uiPriority="9" w:qFormat="1"/>
-    <w:lsdException w:name="heading 7" w:uiPriority="9" w:qFormat="1"/>
-    <w:lsdException w:name="heading 8" w:uiPriority="9" w:qFormat="1"/>
-    <w:lsdException w:name="heading 9" w:uiPriority="9" w:qFormat="1"/>
-    <w:lsdException w:name="toc 1" w:uiPriority="39"/>
-    <w:lsdException w:name="toc 2" w:uiPriority="39"/>
-    <w:lsdException w:name="toc 3" w:uiPriority="39"/>
-    <w:lsdException w:name="toc 4" w:uiPriority="39"/>
-    <w:lsdException w:name="toc 5" w:uiPriority="39"/>
-    <w:lsdException w:name="toc 6" w:uiPriority="39"/>
-    <w:lsdException w:name="toc 7" w:uiPriority="39"/>
-    <w:lsdException w:name="toc 8" w:uiPriority="39"/>
-    <w:lsdException w:name="toc 9" w:uiPriority="39"/>
-    <w:lsdException w:name="caption" w:uiPriority="35" w:qFormat="1"/>
-    <w:lsdException w:name="Title" w:semiHidden="0" w:uiPriority="10" w:unhideWhenUsed="0" w:qFormat="1"/>
-    <w:lsdException w:name="Default Paragraph Font" w:uiPriority="1"/>
-    <w:lsdException w:name="Subtitle" w:semiHidden="0" w:uiPriority="11" w:unhideWhenUsed="0" w:qFormat="1"/>
-    <w:lsdException w:name="Strong" w:semiHidden="0" w:uiPriority="22" w:unhideWhenUsed="0" w:qFormat="1"/>
-    <w:lsdException w:name="Emphasis" w:semiHidden="0" w:uiPriority="20" w:unhideWhenUsed="0" w:qFormat="1"/>
-    <w:lsdException w:name="Table Grid" w:semiHidden="0" w:uiPriority="59" w:unhideWhenUsed="0"/>
-    <w:lsdException w:name="Placeholder Text" w:unhideWhenUsed="0"/>
-    <w:lsdException w:name="No Spacing" w:semiHidden="0" w:uiPriority="1" w:unhideWhenUsed="0" w:qFormat="1"/>
-    <w:lsdException w:name="Light Shading" w:semiHidden="0" w:uiPriority="60" w:unhideWhenUsed="0"/>
-    <w:lsdException w:name="Light List" w:semiHidden="0" w:uiPriority="61" w:unhideWhenUsed="0"/>
-    <w:lsdException w:name="Light Grid" w:semiHidden="0" w:uiPriority="62" w:unhideWhenUsed="0"/>
-    <w:lsdException w:name="Medium Shading 1" w:semiHidden="0" w:uiPriority="63" w:unhideWhenUsed="0"/>
-    <w:lsdException w:name="Medium Shading 2" w:semiHidden="0" w:uiPriority="64" w:unhideWhenUsed="0"/>
-    <w:lsdException w:name="Medium List 1" w:semiHidden="0" w:uiPriority="65" w:unhideWhenUsed="0"/>
-    <w:lsdException w:name="Medium List 2" w:semiHidden="0" w:uiPriority="66" w:unhideWhenUsed="0"/>
-    <w:lsdException w:name="Medium Grid 1" w:semiHidden="0" w:uiPriority="67" w:unhideWhenUsed="0"/>
-    <w:lsdException w:name="Medium Grid 2" w:semiHidden="0" w:uiPriority="68" w:unhideWhenUsed="0"/>
-    <w:lsdException w:name="Medium Grid 3" w:semiHidden="0" w:uiPriority="69" w:unhideWhenUsed="0"/>
-    <w:lsdException w:name="Dark List" w:semiHidden="0" w:uiPriority="70" w:unhideWhenUsed="0"/>
-    <w:lsdException w:name="Colorful Shading" w:semiHidden="0" w:uiPriority="71" w:unhideWhenUsed="0"/>
-    <w:lsdException w:name="Colorful List" w:semiHidden="0" w:uiPriority="72" w:unhideWhenUsed="0"/>
-    <w:lsdException w:name="Colorful Grid" w:semiHidden="0" w:uiPriority="73" w:unhideWhenUsed="0"/>
-    <w:lsdException w:name="Light Shading Accent 1" w:semiHidden="0" w:uiPriority="60" w:unhideWhenUsed="0"/>
-    <w:lsdException w:name="Light List Accent 1" w:semiHidden="0" w:uiPriority="61" w:unhideWhenUsed="0"/>
-    <w:lsdException w:name="Light Grid Accent 1" w:semiHidden="0" w:uiPriority="62" w:unhideWhenUsed="0"/>
-    <w:lsdException w:name="Medium Shading 1 Accent 1" w:semiHidden="0" w:uiPriority="63" w:unhideWhenUsed="0"/>
-    <w:lsdException w:name="Medium Shading 2 Accent 1" w:semiHidden="0" w:uiPriority="64" w:unhideWhenUsed="0"/>
-    <w:lsdException w:name="Medium List 1 Accent 1" w:semiHidden="0" w:uiPriority="65" w:unhideWhenUsed="0"/>
-    <w:lsdException w:name="Revision" w:unhideWhenUsed="0"/>
-    <w:lsdException w:name="List Paragraph" w:semiHidden="0" w:uiPriority="34" w:unhideWhenUsed="0" w:qFormat="1"/>
-    <w:lsdException w:name="Quote" w:semiHidden="0" w:uiPriority="29" w:unhideWhenUsed="0" w:qFormat="1"/>
-    <w:lsdException w:name="Intense Quote" w:semiHidden="0" w:uiPriority="30" w:unhideWhenUsed="0" w:qFormat="1"/>
-    <w:lsdException w:name="Medium List 2 Accent 1" w:semiHidden="0" w:uiPriority="66" w:unhideWhenUsed="0"/>
-    <w:lsdException w:name="Medium Grid 1 Accent 1" w:semiHidden="0" w:uiPriority="67" w:unhideWhenUsed="0"/>
-    <w:lsdException w:name="Medium Grid 2 Accent 1" w:semiHidden="0" w:uiPriority="68" w:unhideWhenUsed="0"/>
-    <w:lsdException w:name="Medium Grid 3 Accent 1" w:semiHidden="0" w:uiPriority="69" w:unhideWhenUsed="0"/>
-    <w:lsdException w:name="Dark List Accent 1" w:semiHidden="0" w:uiPriority="70" w:unhideWhenUsed="0"/>
-    <w:lsdException w:name="Colorful Shading Accent 1" w:semiHidden="0" w:uiPriority="71" w:unhideWhenUsed="0"/>
-    <w:lsdException w:name="Colorful List Accent 1" w:semiHidden="0" w:uiPriority="72" w:unhideWhenUsed="0"/>
-    <w:lsdException w:name="Colorful Grid Accent 1" w:semiHidden="0" w:uiPriority="73" w:unhideWhenUsed="0"/>
-    <w:lsdException w:name="Light Shading Accent 2" w:semiHidden="0" w:uiPriority="60" w:unhideWhenUsed="0"/>
-    <w:lsdException w:name="Light List Accent 2" w:semiHidden="0" w:uiPriority="61" w:unhideWhenUsed="0"/>
-    <w:lsdException w:name="Light Grid Accent 2" w:semiHidden="0" w:uiPriority="62" w:unhideWhenUsed="0"/>
-    <w:lsdException w:name="Medium Shading 1 Accent 2" w:semiHidden="0" w:uiPriority="63" w:unhideWhenUsed="0"/>
-    <w:lsdException w:name="Medium Shading 2 Accent 2" w:semiHidden="0" w:uiPriority="64" w:unhideWhenUsed="0"/>
-    <w:lsdException w:name="Medium List 1 Accent 2" w:semiHidden="0" w:uiPriority="65" w:unhideWhenUsed="0"/>
-    <w:lsdException w:name="Medium List 2 Accent 2" w:semiHidden="0" w:uiPriority="66" w:unhideWhenUsed="0"/>
-    <w:lsdException w:name="Medium Grid 1 Accent 2" w:semiHidden="0" w:uiPriority="67" w:unhideWhenUsed="0"/>
-    <w:lsdException w:name="Medium Grid 2 Accent 2" w:semiHidden="0" w:uiPriority="68" w:unhideWhenUsed="0"/>
-    <w:lsdException w:name="Medium Grid 3 Accent 2" w:semiHidden="0" w:uiPriority="69" w:unhideWhenUsed="0"/>
-    <w:lsdException w:name="Dark List Accent 2" w:semiHidden="0" w:uiPriority="70" w:unhideWhenUsed="0"/>
-    <w:lsdException w:name="Colorful Shading Accent 2" w:semiHidden="0" w:uiPriority="71" w:unhideWhenUsed="0"/>
-    <w:lsdException w:name="Colorful List Accent 2" w:semiHidden="0" w:uiPriority="72" w:unhideWhenUsed="0"/>
-    <w:lsdException w:name="Colorful Grid Accent 2" w:semiHidden="0" w:uiPriority="73" w:unhideWhenUsed="0"/>
-    <w:lsdException w:name="Light Shading Accent 3" w:semiHidden="0" w:uiPriority="60" w:unhideWhenUsed="0"/>
-    <w:lsdException w:name="Light List Accent 3" w:semiHidden="0" w:uiPriority="61" w:unhideWhenUsed="0"/>
-    <w:lsdException w:name="Light Grid Accent 3" w:semiHidden="0" w:uiPriority="62" w:unhideWhenUsed="0"/>
-    <w:lsdException w:name="Medium Shading 1 Accent 3" w:semiHidden="0" w:uiPriority="63" w:unhideWhenUsed="0"/>
-    <w:lsdException w:name="Medium Shading 2 Accent 3" w:semiHidden="0" w:uiPriority="64" w:unhideWhenUsed="0"/>
-    <w:lsdException w:name="Medium List 1 Accent 3" w:semiHidden="0" w:uiPriority="65" w:unhideWhenUsed="0"/>
-    <w:lsdException w:name="Medium List 2 Accent 3" w:semiHidden="0" w:uiPriority="66" w:unhideWhenUsed="0"/>
-    <w:lsdException w:name="Medium Grid 1 Accent 3" w:semiHidden="0" w:uiPriority="67" w:unhideWhenUsed="0"/>
-    <w:lsdException w:name="Medium Grid 2 Accent 3" w:semiHidden="0" w:uiPriority="68" w:unhideWhenUsed="0"/>
-    <w:lsdException w:name="Medium Grid 3 Accent 3" w:semiHidden="0" w:uiPriority="69" w:unhideWhenUsed="0"/>
-    <w:lsdException w:name="Dark List Accent 3" w:semiHidden="0" w:uiPriority="70" w:unhideWhenUsed="0"/>
-    <w:lsdException w:name="Colorful Shading Accent 3" w:semiHidden="0" w:uiPriority="71" w:unhideWhenUsed="0"/>
-    <w:lsdException w:name="Colorful List Accent 3" w:semiHidden="0" w:uiPriority="72" w:unhideWhenUsed="0"/>
-    <w:lsdException w:name="Colorful Grid Accent 3" w:semiHidden="0" w:uiPriority="73" w:unhideWhenUsed="0"/>
-    <w:lsdException w:name="Light Shading Accent 4" w:semiHidden="0" w:uiPriority="60" w:unhideWhenUsed="0"/>
-    <w:lsdException w:name="Light List Accent 4" w:semiHidden="0" w:uiPriority="61" w:unhideWhenUsed="0"/>
-    <w:lsdException w:name="Light Grid Accent 4" w:semiHidden="0" w:uiPriority="62" w:unhideWhenUsed="0"/>
-    <w:lsdException w:name="Medium Shading 1 Accent 4" w:semiHidden="0" w:uiPriority="63" w:unhideWhenUsed="0"/>
-    <w:lsdException w:name="Medium Shading 2 Accent 4" w:semiHidden="0" w:uiPriority="64" w:unhideWhenUsed="0"/>
-    <w:lsdException w:name="Medium List 1 Accent 4" w:semiHidden="0" w:uiPriority="65" w:unhideWhenUsed="0"/>
-    <w:lsdException w:name="Medium List 2 Accent 4" w:semiHidden="0" w:uiPriority="66" w:unhideWhenUsed="0"/>
-    <w:lsdException w:name="Medium Grid 1 Accent 4" w:semiHidden="0" w:uiPriority="67" w:unhideWhenUsed="0"/>
-    <w:lsdException w:name="Medium Grid 2 Accent 4" w:semiHidden="0" w:uiPriority="68" w:unhideWhenUsed="0"/>
-    <w:lsdException w:name="Medium Grid 3 Accent 4" w:semiHidden="0" w:uiPriority="69" w:unhideWhenUsed="0"/>
-    <w:lsdException w:name="Dark List Accent 4" w:semiHidden="0" w:uiPriority="70" w:unhideWhenUsed="0"/>
-    <w:lsdException w:name="Colorful Shading Accent 4" w:semiHidden="0" w:uiPriority="71" w:unhideWhenUsed="0"/>
-    <w:lsdException w:name="Colorful List Accent 4" w:semiHidden="0" w:uiPriority="72" w:unhideWhenUsed="0"/>
-    <w:lsdException w:name="Colorful Grid Accent 4" w:semiHidden="0" w:uiPriority="73" w:unhideWhenUsed="0"/>
-    <w:lsdException w:name="Light Shading Accent 5" w:semiHidden="0" w:uiPriority="60" w:unhideWhenUsed="0"/>
-    <w:lsdException w:name="Light List Accent 5" w:semiHidden="0" w:uiPriority="61" w:unhideWhenUsed="0"/>
-    <w:lsdException w:name="Light Grid Accent 5" w:semiHidden="0" w:uiPriority="62" w:unhideWhenUsed="0"/>
-    <w:lsdException w:name="Medium Shading 1 Accent 5" w:semiHidden="0" w:uiPriority="63" w:unhideWhenUsed="0"/>
-    <w:lsdException w:name="Medium Shading 2 Accent 5" w:semiHidden="0" w:uiPriority="64" w:unhideWhenUsed="0"/>
-    <w:lsdException w:name="Medium List 1 Accent 5" w:semiHidden="0" w:uiPriority="65" w:unhideWhenUsed="0"/>
-    <w:lsdException w:name="Medium List 2 Accent 5" w:semiHidden="0" w:uiPriority="66" w:unhideWhenUsed="0"/>
-    <w:lsdException w:name="Medium Grid 1 Accent 5" w:semiHidden="0" w:uiPriority="67" w:unhideWhenUsed="0"/>
-    <w:lsdException w:name="Medium Grid 2 Accent 5" w:semiHidden="0" w:uiPriority="68" w:unhideWhenUsed="0"/>
-    <w:lsdException w:name="Medium Grid 3 Accent 5" w:semiHidden="0" w:uiPriority="69" w:unhideWhenUsed="0"/>
-    <w:lsdException w:name="Dark List Accent 5" w:semiHidden="0" w:uiPriority="70" w:unhideWhenUsed="0"/>
-    <w:lsdException w:name="Colorful Shading Accent 5" w:semiHidden="0" w:uiPriority="71" w:unhideWhenUsed="0"/>
-    <w:lsdException w:name="Colorful List Accent 5" w:semiHidden="0" w:uiPriority="72" w:unhideWhenUsed="0"/>
-    <w:lsdException w:name="Colorful Grid Accent 5" w:semiHidden="0" w:uiPriority="73" w:unhideWhenUsed="0"/>
-    <w:lsdException w:name="Light Shading Accent 6" w:semiHidden="0" w:uiPriority="60" w:unhideWhenUsed="0"/>
-    <w:lsdException w:name="Light List Accent 6" w:semiHidden="0" w:uiPriority="61" w:unhideWhenUsed="0"/>
-    <w:lsdException w:name="Light Grid Accent 6" w:semiHidden="0" w:uiPriority="62" w:unhideWhenUsed="0"/>
-    <w:lsdException w:name="Medium Shading 1 Accent 6" w:semiHidden="0" w:uiPriority="63" w:unhideWhenUsed="0"/>
-    <w:lsdException w:name="Medium Shading 2 Accent 6" w:semiHidden="0" w:uiPriority="64" w:unhideWhenUsed="0"/>
-    <w:lsdException w:name="Medium List 1 Accent 6" w:semiHidden="0" w:uiPriority="65" w:unhideWhenUsed="0"/>
-    <w:lsdException w:name="Medium List 2 Accent 6" w:semiHidden="0" w:uiPriority="66" w:unhideWhenUsed="0"/>
-    <w:lsdException w:name="Medium Grid 1 Accent 6" w:semiHidden="0" w:uiPriority="67" w:unhideWhenUsed="0"/>
-    <w:lsdException w:name="Medium Grid 2 Accent 6" w:semiHidden="0" w:uiPriority="68" w:unhideWhenUsed="0"/>
-    <w:lsdException w:name="Medium Grid 3 Accent 6" w:semiHidden="0" w:uiPriority="69" w:unhideWhenUsed="0"/>
-    <w:lsdException w:name="Dark List Accent 6" w:semiHidden="0" w:uiPriority="70" w:unhideWhenUsed="0"/>
-    <w:lsdException w:name="Colorful Shading Accent 6" w:semiHidden="0" w:uiPriority="71" w:unhideWhenUsed="0"/>
-    <w:lsdException w:name="Colorful List Accent 6" w:semiHidden="0" w:uiPriority="72" w:unhideWhenUsed="0"/>
-    <w:lsdException w:name="Colorful Grid Accent 6" w:semiHidden="0" w:uiPriority="73" w:unhideWhenUsed="0"/>
-    <w:lsdException w:name="Subtle Emphasis" w:semiHidden="0" w:uiPriority="19" w:unhideWhenUsed="0" w:qFormat="1"/>
-    <w:lsdException w:name="Intense Emphasis" w:semiHidden="0" w:uiPriority="21" w:unhideWhenUsed="0" w:qFormat="1"/>
-    <w:lsdException w:name="Subtle Reference" w:semiHidden="0" w:uiPriority="31" w:unhideWhenUsed="0" w:qFormat="1"/>
-    <w:lsdException w:name="Intense Reference" w:semiHidden="0" w:uiPriority="32" w:unhideWhenUsed="0" w:qFormat="1"/>
-    <w:lsdException w:name="Book Title" w:semiHidden="0" w:uiPriority="33" w:unhideWhenUsed="0" w:qFormat="1"/>
-    <w:lsdException w:name="Bibliography" w:uiPriority="37"/>
-    <w:lsdException w:name="TOC Heading" w:uiPriority="39" w:qFormat="1"/>
-  </w:latentStyles>
-  <w:style w:type="paragraph" w:default="1" w:styleId="Normal">
-    <w:name w:val="Normal"/>
-    <w:qFormat/>
-  </w:style>
-  <w:style w:type="character" w:default="1" w:styleId="DefaultParagraphFont">
-    <w:name w:val="Default Paragraph Font"/>
-    <w:uiPriority w:val="1"/>
-    <w:semiHidden/>
-    <w:unhideWhenUsed/>
-  </w:style>
-  <w:style w:type="table" w:default="1" w:styleId="TableNormal">
-    <w:name w:val="Normal Table"/>
-    <w:uiPriority w:val="99"/>
-    <w:semiHidden/>
-    <w:unhideWhenUsed/>
-    <w:tblPr>
-      <w:tblInd w:w="0" w:type="dxa"/>
-      <w:tblCellMar>
-        <w:top w:w="0" w:type="dxa"/>
-        <w:left w:w="108" w:type="dxa"/>
-        <w:bottom w:w="0" w:type="dxa"/>
-        <w:right w:w="108" w:type="dxa"/>
-      </w:tblCellMar>
-    </w:tblPr>
-  </w:style>
-  <w:style w:type="numbering" w:default="1" w:styleId="NoList">
-    <w:name w:val="No List"/>
-    <w:uiPriority w:val="99"/>
-    <w:semiHidden/>
-    <w:unhideWhenUsed/>
-  </w:style>
-  <w:style w:type="paragraph" w:customStyle="1" w:styleId="B63F52EFEFE649989ACB869DDE64ABC6">
-    <w:name w:val="B63F52EFEFE649989ACB869DDE64ABC6"/>
-    <w:rsid w:val="00AC078D"/>
-  </w:style>
-  <w:style w:type="paragraph" w:customStyle="1" w:styleId="D0B2FBBF2AC14B708BA0FA60BB72BCCD">
-    <w:name w:val="D0B2FBBF2AC14B708BA0FA60BB72BCCD"/>
-    <w:rsid w:val="00AC078D"/>
-  </w:style>
-  <w:style w:type="paragraph" w:customStyle="1" w:styleId="AC189B64661C40C48C573BD4990CA86A">
-    <w:name w:val="AC189B64661C40C48C573BD4990CA86A"/>
-    <w:rsid w:val="00AC078D"/>
-  </w:style>
-  <w:style w:type="paragraph" w:customStyle="1" w:styleId="53B11EB2C9EC4A41A91926EDF53501B0">
-    <w:name w:val="53B11EB2C9EC4A41A91926EDF53501B0"/>
-    <w:rsid w:val="00AC078D"/>
-  </w:style>
-  <w:style w:type="paragraph" w:customStyle="1" w:styleId="F7B52FA4076A4C68AE1864DBF66D8FBC">
-    <w:name w:val="F7B52FA4076A4C68AE1864DBF66D8FBC"/>
-    <w:rsid w:val="00AC078D"/>
-  </w:style>
-  <w:style w:type="paragraph" w:customStyle="1" w:styleId="7C294E27EA094213B354B7DC34C89F37">
-    <w:name w:val="7C294E27EA094213B354B7DC34C89F37"/>
-    <w:rsid w:val="00AC078D"/>
-  </w:style>
-  <w:style w:type="character" w:styleId="PlaceholderText">
-    <w:name w:val="Placeholder Text"/>
-    <w:basedOn w:val="DefaultParagraphFont"/>
-    <w:uiPriority w:val="99"/>
-    <w:semiHidden/>
-    <w:rsid w:val="00FA48B7"/>
-    <w:rPr>
-      <w:color w:val="808080"/>
-    </w:rPr>
-  </w:style>
-</w:styles>
-</file>
-
-<file path=word/glossary/stylesWithEffects.xml><?xml version="1.0" encoding="utf-8"?>
-<w:styles xmlns:wpc="http://schemas.microsoft.com/office/word/2010/wordprocessingCanvas" xmlns:mc="http://schemas.openxmlformats.org/markup-compatibility/2006" xmlns:o="urn:schemas-microsoft-com:office:office" xmlns:r="http://schemas.openxmlformats.org/officeDocument/2006/relationships" xmlns:m="http://schemas.openxmlformats.org/officeDocument/2006/math" xmlns:v="urn:schemas-microsoft-com:vml" xmlns:wp14="http://schemas.microsoft.com/office/word/2010/wordprocessingDrawing" xmlns:wp="http://schemas.openxmlformats.org/drawingml/2006/wordprocessingDrawing" xmlns:w10="urn:schemas-microsoft-com:office:word" xmlns:w="http://schemas.openxmlformats.org/wordprocessingml/2006/main" xmlns:w14="http://schemas.microsoft.com/office/word/2010/wordml" xmlns:wpg="http://schemas.microsoft.com/office/word/2010/wordprocessingGroup" xmlns:wpi="http://schemas.microsoft.com/office/word/2010/wordprocessingInk" xmlns:wne="http://schemas.microsoft.com/office/word/2006/wordml" xmlns:wps="http://schemas.microsoft.com/office/word/2010/wordprocessingShape" mc:Ignorable="w14 wp14">
-  <w:docDefaults>
-    <w:rPrDefault>
-      <w:rPr>
-        <w:rFonts w:asciiTheme="minorHAnsi" w:eastAsiaTheme="minorEastAsia" w:hAnsiTheme="minorHAnsi" w:cstheme="minorBidi"/>
-        <w:sz w:val="22"/>
-        <w:szCs w:val="22"/>
-        <w:lang w:val="ru-RU" w:eastAsia="ru-RU" w:bidi="ar-SA"/>
-      </w:rPr>
-    </w:rPrDefault>
-    <w:pPrDefault>
-      <w:pPr>
-        <w:spacing w:after="200" w:line="276" w:lineRule="auto"/>
-      </w:pPr>
-    </w:pPrDefault>
-  </w:docDefaults>
-  <w:latentStyles w:defLockedState="0" w:defUIPriority="99" w:defSemiHidden="1" w:defUnhideWhenUsed="1" w:defQFormat="0" w:count="267">
-    <w:lsdException w:name="Normal" w:semiHidden="0" w:uiPriority="0" w:unhideWhenUsed="0" w:qFormat="1"/>
-    <w:lsdException w:name="heading 1" w:semiHidden="0" w:uiPriority="9" w:unhideWhenUsed="0" w:qFormat="1"/>
-    <w:lsdException w:name="heading 2" w:uiPriority="9" w:qFormat="1"/>
-    <w:lsdException w:name="heading 3" w:uiPriority="9" w:qFormat="1"/>
-    <w:lsdException w:name="heading 4" w:uiPriority="9" w:qFormat="1"/>
-    <w:lsdException w:name="heading 5" w:uiPriority="9" w:qFormat="1"/>
-    <w:lsdException w:name="heading 6" w:uiPriority="9" w:qFormat="1"/>
-    <w:lsdException w:name="heading 7" w:uiPriority="9" w:qFormat="1"/>
-    <w:lsdException w:name="heading 8" w:uiPriority="9" w:qFormat="1"/>
-    <w:lsdException w:name="heading 9" w:uiPriority="9" w:qFormat="1"/>
-    <w:lsdException w:name="toc 1" w:uiPriority="39"/>
-    <w:lsdException w:name="toc 2" w:uiPriority="39"/>
-    <w:lsdException w:name="toc 3" w:uiPriority="39"/>
-    <w:lsdException w:name="toc 4" w:uiPriority="39"/>
-    <w:lsdException w:name="toc 5" w:uiPriority="39"/>
-    <w:lsdException w:name="toc 6" w:uiPriority="39"/>
-    <w:lsdException w:name="toc 7" w:uiPriority="39"/>
-    <w:lsdException w:name="toc 8" w:uiPriority="39"/>
-    <w:lsdException w:name="toc 9" w:uiPriority="39"/>
-    <w:lsdException w:name="caption" w:uiPriority="35" w:qFormat="1"/>
-    <w:lsdException w:name="Title" w:semiHidden="0" w:uiPriority="10" w:unhideWhenUsed="0" w:qFormat="1"/>
-    <w:lsdException w:name="Default Paragraph Font" w:uiPriority="1"/>
-    <w:lsdException w:name="Subtitle" w:semiHidden="0" w:uiPriority="11" w:unhideWhenUsed="0" w:qFormat="1"/>
-    <w:lsdException w:name="Strong" w:semiHidden="0" w:uiPriority="22" w:unhideWhenUsed="0" w:qFormat="1"/>
-    <w:lsdException w:name="Emphasis" w:semiHidden="0" w:uiPriority="20" w:unhideWhenUsed="0" w:qFormat="1"/>
-    <w:lsdException w:name="Table Grid" w:semiHidden="0" w:uiPriority="59" w:unhideWhenUsed="0"/>
-    <w:lsdException w:name="Placeholder Text" w:unhideWhenUsed="0"/>
-    <w:lsdException w:name="No Spacing" w:semiHidden="0" w:uiPriority="1" w:unhideWhenUsed="0" w:qFormat="1"/>
-    <w:lsdException w:name="Light Shading" w:semiHidden="0" w:uiPriority="60" w:unhideWhenUsed="0"/>
-    <w:lsdException w:name="Light List" w:semiHidden="0" w:uiPriority="61" w:unhideWhenUsed="0"/>
-    <w:lsdException w:name="Light Grid" w:semiHidden="0" w:uiPriority="62" w:unhideWhenUsed="0"/>
-    <w:lsdException w:name="Medium Shading 1" w:semiHidden="0" w:uiPriority="63" w:unhideWhenUsed="0"/>
-    <w:lsdException w:name="Medium Shading 2" w:semiHidden="0" w:uiPriority="64" w:unhideWhenUsed="0"/>
-    <w:lsdException w:name="Medium List 1" w:semiHidden="0" w:uiPriority="65" w:unhideWhenUsed="0"/>
-    <w:lsdException w:name="Medium List 2" w:semiHidden="0" w:uiPriority="66" w:unhideWhenUsed="0"/>
-    <w:lsdException w:name="Medium Grid 1" w:semiHidden="0" w:uiPriority="67" w:unhideWhenUsed="0"/>
-    <w:lsdException w:name="Medium Grid 2" w:semiHidden="0" w:uiPriority="68" w:unhideWhenUsed="0"/>
-    <w:lsdException w:name="Medium Grid 3" w:semiHidden="0" w:uiPriority="69" w:unhideWhenUsed="0"/>
-    <w:lsdException w:name="Dark List" w:semiHidden="0" w:uiPriority="70" w:unhideWhenUsed="0"/>
-    <w:lsdException w:name="Colorful Shading" w:semiHidden="0" w:uiPriority="71" w:unhideWhenUsed="0"/>
-    <w:lsdException w:name="Colorful List" w:semiHidden="0" w:uiPriority="72" w:unhideWhenUsed="0"/>
-    <w:lsdException w:name="Colorful Grid" w:semiHidden="0" w:uiPriority="73" w:unhideWhenUsed="0"/>
-    <w:lsdException w:name="Light Shading Accent 1" w:semiHidden="0" w:uiPriority="60" w:unhideWhenUsed="0"/>
-    <w:lsdException w:name="Light List Accent 1" w:semiHidden="0" w:uiPriority="61" w:unhideWhenUsed="0"/>
-    <w:lsdException w:name="Light Grid Accent 1" w:semiHidden="0" w:uiPriority="62" w:unhideWhenUsed="0"/>
-    <w:lsdException w:name="Medium Shading 1 Accent 1" w:semiHidden="0" w:uiPriority="63" w:unhideWhenUsed="0"/>
-    <w:lsdException w:name="Medium Shading 2 Accent 1" w:semiHidden="0" w:uiPriority="64" w:unhideWhenUsed="0"/>
-    <w:lsdException w:name="Medium List 1 Accent 1" w:semiHidden="0" w:uiPriority="65" w:unhideWhenUsed="0"/>
-    <w:lsdException w:name="Revision" w:unhideWhenUsed="0"/>
-    <w:lsdException w:name="List Paragraph" w:semiHidden="0" w:uiPriority="34" w:unhideWhenUsed="0" w:qFormat="1"/>
-    <w:lsdException w:name="Quote" w:semiHidden="0" w:uiPriority="29" w:unhideWhenUsed="0" w:qFormat="1"/>
-    <w:lsdException w:name="Intense Quote" w:semiHidden="0" w:uiPriority="30" w:unhideWhenUsed="0" w:qFormat="1"/>
-    <w:lsdException w:name="Medium List 2 Accent 1" w:semiHidden="0" w:uiPriority="66" w:unhideWhenUsed="0"/>
-    <w:lsdException w:name="Medium Grid 1 Accent 1" w:semiHidden="0" w:uiPriority="67" w:unhideWhenUsed="0"/>
-    <w:lsdException w:name="Medium Grid 2 Accent 1" w:semiHidden="0" w:uiPriority="68" w:unhideWhenUsed="0"/>
-    <w:lsdException w:name="Medium Grid 3 Accent 1" w:semiHidden="0" w:uiPriority="69" w:unhideWhenUsed="0"/>
-    <w:lsdException w:name="Dark List Accent 1" w:semiHidden="0" w:uiPriority="70" w:unhideWhenUsed="0"/>
-    <w:lsdException w:name="Colorful Shading Accent 1" w:semiHidden="0" w:uiPriority="71" w:unhideWhenUsed="0"/>
-    <w:lsdException w:name="Colorful List Accent 1" w:semiHidden="0" w:uiPriority="72" w:unhideWhenUsed="0"/>
-    <w:lsdException w:name="Colorful Grid Accent 1" w:semiHidden="0" w:uiPriority="73" w:unhideWhenUsed="0"/>
-    <w:lsdException w:name="Light Shading Accent 2" w:semiHidden="0" w:uiPriority="60" w:unhideWhenUsed="0"/>
-    <w:lsdException w:name="Light List Accent 2" w:semiHidden="0" w:uiPriority="61" w:unhideWhenUsed="0"/>
-    <w:lsdException w:name="Light Grid Accent 2" w:semiHidden="0" w:uiPriority="62" w:unhideWhenUsed="0"/>
-    <w:lsdException w:name="Medium Shading 1 Accent 2" w:semiHidden="0" w:uiPriority="63" w:unhideWhenUsed="0"/>
-    <w:lsdException w:name="Medium Shading 2 Accent 2" w:semiHidden="0" w:uiPriority="64" w:unhideWhenUsed="0"/>
-    <w:lsdException w:name="Medium List 1 Accent 2" w:semiHidden="0" w:uiPriority="65" w:unhideWhenUsed="0"/>
-    <w:lsdException w:name="Medium List 2 Accent 2" w:semiHidden="0" w:uiPriority="66" w:unhideWhenUsed="0"/>
-    <w:lsdException w:name="Medium Grid 1 Accent 2" w:semiHidden="0" w:uiPriority="67" w:unhideWhenUsed="0"/>
-    <w:lsdException w:name="Medium Grid 2 Accent 2" w:semiHidden="0" w:uiPriority="68" w:unhideWhenUsed="0"/>
-    <w:lsdException w:name="Medium Grid 3 Accent 2" w:semiHidden="0" w:uiPriority="69" w:unhideWhenUsed="0"/>
-    <w:lsdException w:name="Dark List Accent 2" w:semiHidden="0" w:uiPriority="70" w:unhideWhenUsed="0"/>
-    <w:lsdException w:name="Colorful Shading Accent 2" w:semiHidden="0" w:uiPriority="71" w:unhideWhenUsed="0"/>
-    <w:lsdException w:name="Colorful List Accent 2" w:semiHidden="0" w:uiPriority="72" w:unhideWhenUsed="0"/>
-    <w:lsdException w:name="Colorful Grid Accent 2" w:semiHidden="0" w:uiPriority="73" w:unhideWhenUsed="0"/>
-    <w:lsdException w:name="Light Shading Accent 3" w:semiHidden="0" w:uiPriority="60" w:unhideWhenUsed="0"/>
-    <w:lsdException w:name="Light List Accent 3" w:semiHidden="0" w:uiPriority="61" w:unhideWhenUsed="0"/>
-    <w:lsdException w:name="Light Grid Accent 3" w:semiHidden="0" w:uiPriority="62" w:unhideWhenUsed="0"/>
-    <w:lsdException w:name="Medium Shading 1 Accent 3" w:semiHidden="0" w:uiPriority="63" w:unhideWhenUsed="0"/>
-    <w:lsdException w:name="Medium Shading 2 Accent 3" w:semiHidden="0" w:uiPriority="64" w:unhideWhenUsed="0"/>
-    <w:lsdException w:name="Medium List 1 Accent 3" w:semiHidden="0" w:uiPriority="65" w:unhideWhenUsed="0"/>
-    <w:lsdException w:name="Medium List 2 Accent 3" w:semiHidden="0" w:uiPriority="66" w:unhideWhenUsed="0"/>
-    <w:lsdException w:name="Medium Grid 1 Accent 3" w:semiHidden="0" w:uiPriority="67" w:unhideWhenUsed="0"/>
-    <w:lsdException w:name="Medium Grid 2 Accent 3" w:semiHidden="0" w:uiPriority="68" w:unhideWhenUsed="0"/>
-    <w:lsdException w:name="Medium Grid 3 Accent 3" w:semiHidden="0" w:uiPriority="69" w:unhideWhenUsed="0"/>
-    <w:lsdException w:name="Dark List Accent 3" w:semiHidden="0" w:uiPriority="70" w:unhideWhenUsed="0"/>
-    <w:lsdException w:name="Colorful Shading Accent 3" w:semiHidden="0" w:uiPriority="71" w:unhideWhenUsed="0"/>
-    <w:lsdException w:name="Colorful List Accent 3" w:semiHidden="0" w:uiPriority="72" w:unhideWhenUsed="0"/>
-    <w:lsdException w:name="Colorful Grid Accent 3" w:semiHidden="0" w:uiPriority="73" w:unhideWhenUsed="0"/>
-    <w:lsdException w:name="Light Shading Accent 4" w:semiHidden="0" w:uiPriority="60" w:unhideWhenUsed="0"/>
-    <w:lsdException w:name="Light List Accent 4" w:semiHidden="0" w:uiPriority="61" w:unhideWhenUsed="0"/>
-    <w:lsdException w:name="Light Grid Accent 4" w:semiHidden="0" w:uiPriority="62" w:unhideWhenUsed="0"/>
-    <w:lsdException w:name="Medium Shading 1 Accent 4" w:semiHidden="0" w:uiPriority="63" w:unhideWhenUsed="0"/>
-    <w:lsdException w:name="Medium Shading 2 Accent 4" w:semiHidden="0" w:uiPriority="64" w:unhideWhenUsed="0"/>
-    <w:lsdException w:name="Medium List 1 Accent 4" w:semiHidden="0" w:uiPriority="65" w:unhideWhenUsed="0"/>
-    <w:lsdException w:name="Medium List 2 Accent 4" w:semiHidden="0" w:uiPriority="66" w:unhideWhenUsed="0"/>
-    <w:lsdException w:name="Medium Grid 1 Accent 4" w:semiHidden="0" w:uiPriority="67" w:unhideWhenUsed="0"/>
-    <w:lsdException w:name="Medium Grid 2 Accent 4" w:semiHidden="0" w:uiPriority="68" w:unhideWhenUsed="0"/>
-    <w:lsdException w:name="Medium Grid 3 Accent 4" w:semiHidden="0" w:uiPriority="69" w:unhideWhenUsed="0"/>
-    <w:lsdException w:name="Dark List Accent 4" w:semiHidden="0" w:uiPriority="70" w:unhideWhenUsed="0"/>
-    <w:lsdException w:name="Colorful Shading Accent 4" w:semiHidden="0" w:uiPriority="71" w:unhideWhenUsed="0"/>
-    <w:lsdException w:name="Colorful List Accent 4" w:semiHidden="0" w:uiPriority="72" w:unhideWhenUsed="0"/>
-    <w:lsdException w:name="Colorful Grid Accent 4" w:semiHidden="0" w:uiPriority="73" w:unhideWhenUsed="0"/>
-    <w:lsdException w:name="Light Shading Accent 5" w:semiHidden="0" w:uiPriority="60" w:unhideWhenUsed="0"/>
-    <w:lsdException w:name="Light List Accent 5" w:semiHidden="0" w:uiPriority="61" w:unhideWhenUsed="0"/>
-    <w:lsdException w:name="Light Grid Accent 5" w:semiHidden="0" w:uiPriority="62" w:unhideWhenUsed="0"/>
-    <w:lsdException w:name="Medium Shading 1 Accent 5" w:semiHidden="0" w:uiPriority="63" w:unhideWhenUsed="0"/>
-    <w:lsdException w:name="Medium Shading 2 Accent 5" w:semiHidden="0" w:uiPriority="64" w:unhideWhenUsed="0"/>
-    <w:lsdException w:name="Medium List 1 Accent 5" w:semiHidden="0" w:uiPriority="65" w:unhideWhenUsed="0"/>
-    <w:lsdException w:name="Medium List 2 Accent 5" w:semiHidden="0" w:uiPriority="66" w:unhideWhenUsed="0"/>
-    <w:lsdException w:name="Medium Grid 1 Accent 5" w:semiHidden="0" w:uiPriority="67" w:unhideWhenUsed="0"/>
-    <w:lsdException w:name="Medium Grid 2 Accent 5" w:semiHidden="0" w:uiPriority="68" w:unhideWhenUsed="0"/>
-    <w:lsdException w:name="Medium Grid 3 Accent 5" w:semiHidden="0" w:uiPriority="69" w:unhideWhenUsed="0"/>
-    <w:lsdException w:name="Dark List Accent 5" w:semiHidden="0" w:uiPriority="70" w:unhideWhenUsed="0"/>
-    <w:lsdException w:name="Colorful Shading Accent 5" w:semiHidden="0" w:uiPriority="71" w:unhideWhenUsed="0"/>
-    <w:lsdException w:name="Colorful List Accent 5" w:semiHidden="0" w:uiPriority="72" w:unhideWhenUsed="0"/>
-    <w:lsdException w:name="Colorful Grid Accent 5" w:semiHidden="0" w:uiPriority="73" w:unhideWhenUsed="0"/>
-    <w:lsdException w:name="Light Shading Accent 6" w:semiHidden="0" w:uiPriority="60" w:unhideWhenUsed="0"/>
-    <w:lsdException w:name="Light List Accent 6" w:semiHidden="0" w:uiPriority="61" w:unhideWhenUsed="0"/>
-    <w:lsdException w:name="Light Grid Accent 6" w:semiHidden="0" w:uiPriority="62" w:unhideWhenUsed="0"/>
-    <w:lsdException w:name="Medium Shading 1 Accent 6" w:semiHidden="0" w:uiPriority="63" w:unhideWhenUsed="0"/>
-    <w:lsdException w:name="Medium Shading 2 Accent 6" w:semiHidden="0" w:uiPriority="64" w:unhideWhenUsed="0"/>
-    <w:lsdException w:name="Medium List 1 Accent 6" w:semiHidden="0" w:uiPriority="65" w:unhideWhenUsed="0"/>
-    <w:lsdException w:name="Medium List 2 Accent 6" w:semiHidden="0" w:uiPriority="66" w:unhideWhenUsed="0"/>
-    <w:lsdException w:name="Medium Grid 1 Accent 6" w:semiHidden="0" w:uiPriority="67" w:unhideWhenUsed="0"/>
-    <w:lsdException w:name="Medium Grid 2 Accent 6" w:semiHidden="0" w:uiPriority="68" w:unhideWhenUsed="0"/>
-    <w:lsdException w:name="Medium Grid 3 Accent 6" w:semiHidden="0" w:uiPriority="69" w:unhideWhenUsed="0"/>
-    <w:lsdException w:name="Dark List Accent 6" w:semiHidden="0" w:uiPriority="70" w:unhideWhenUsed="0"/>
-    <w:lsdException w:name="Colorful Shading Accent 6" w:semiHidden="0" w:uiPriority="71" w:unhideWhenUsed="0"/>
-    <w:lsdException w:name="Colorful List Accent 6" w:semiHidden="0" w:uiPriority="72" w:unhideWhenUsed="0"/>
-    <w:lsdException w:name="Colorful Grid Accent 6" w:semiHidden="0" w:uiPriority="73" w:unhideWhenUsed="0"/>
-    <w:lsdException w:name="Subtle Emphasis" w:semiHidden="0" w:uiPriority="19" w:unhideWhenUsed="0" w:qFormat="1"/>
-    <w:lsdException w:name="Intense Emphasis" w:semiHidden="0" w:uiPriority="21" w:unhideWhenUsed="0" w:qFormat="1"/>
-    <w:lsdException w:name="Subtle Reference" w:semiHidden="0" w:uiPriority="31" w:unhideWhenUsed="0" w:qFormat="1"/>
-    <w:lsdException w:name="Intense Reference" w:semiHidden="0" w:uiPriority="32" w:unhideWhenUsed="0" w:qFormat="1"/>
-    <w:lsdException w:name="Book Title" w:semiHidden="0" w:uiPriority="33" w:unhideWhenUsed="0" w:qFormat="1"/>
-    <w:lsdException w:name="Bibliography" w:uiPriority="37"/>
-    <w:lsdException w:name="TOC Heading" w:uiPriority="39" w:qFormat="1"/>
-  </w:latentStyles>
-  <w:style w:type="paragraph" w:default="1" w:styleId="Normal">
-    <w:name w:val="Normal"/>
-    <w:qFormat/>
-  </w:style>
-  <w:style w:type="character" w:default="1" w:styleId="DefaultParagraphFont">
-    <w:name w:val="Default Paragraph Font"/>
-    <w:uiPriority w:val="1"/>
-    <w:semiHidden/>
-    <w:unhideWhenUsed/>
-  </w:style>
-  <w:style w:type="table" w:default="1" w:styleId="TableNormal">
-    <w:name w:val="Normal Table"/>
-    <w:uiPriority w:val="99"/>
-    <w:semiHidden/>
-    <w:unhideWhenUsed/>
-    <w:tblPr>
-      <w:tblInd w:w="0" w:type="dxa"/>
-      <w:tblCellMar>
-        <w:top w:w="0" w:type="dxa"/>
-        <w:left w:w="108" w:type="dxa"/>
-        <w:bottom w:w="0" w:type="dxa"/>
-        <w:right w:w="108" w:type="dxa"/>
-      </w:tblCellMar>
-    </w:tblPr>
-  </w:style>
-  <w:style w:type="numbering" w:default="1" w:styleId="NoList">
-    <w:name w:val="No List"/>
-    <w:uiPriority w:val="99"/>
-    <w:semiHidden/>
-    <w:unhideWhenUsed/>
-  </w:style>
-  <w:style w:type="paragraph" w:customStyle="1" w:styleId="B63F52EFEFE649989ACB869DDE64ABC6">
-    <w:name w:val="B63F52EFEFE649989ACB869DDE64ABC6"/>
-    <w:rsid w:val="00AC078D"/>
-  </w:style>
-  <w:style w:type="paragraph" w:customStyle="1" w:styleId="D0B2FBBF2AC14B708BA0FA60BB72BCCD">
-    <w:name w:val="D0B2FBBF2AC14B708BA0FA60BB72BCCD"/>
-    <w:rsid w:val="00AC078D"/>
-  </w:style>
-  <w:style w:type="paragraph" w:customStyle="1" w:styleId="AC189B64661C40C48C573BD4990CA86A">
-    <w:name w:val="AC189B64661C40C48C573BD4990CA86A"/>
-    <w:rsid w:val="00AC078D"/>
-  </w:style>
-  <w:style w:type="paragraph" w:customStyle="1" w:styleId="53B11EB2C9EC4A41A91926EDF53501B0">
-    <w:name w:val="53B11EB2C9EC4A41A91926EDF53501B0"/>
-    <w:rsid w:val="00AC078D"/>
-  </w:style>
-  <w:style w:type="paragraph" w:customStyle="1" w:styleId="F7B52FA4076A4C68AE1864DBF66D8FBC">
-    <w:name w:val="F7B52FA4076A4C68AE1864DBF66D8FBC"/>
-    <w:rsid w:val="00AC078D"/>
-  </w:style>
-  <w:style w:type="paragraph" w:customStyle="1" w:styleId="7C294E27EA094213B354B7DC34C89F37">
-    <w:name w:val="7C294E27EA094213B354B7DC34C89F37"/>
-    <w:rsid w:val="00AC078D"/>
-  </w:style>
-  <w:style w:type="character" w:styleId="PlaceholderText">
-    <w:name w:val="Placeholder Text"/>
-    <w:basedOn w:val="DefaultParagraphFont"/>
-    <w:uiPriority w:val="99"/>
-    <w:semiHidden/>
-    <w:rsid w:val="00FA48B7"/>
-    <w:rPr>
-      <w:color w:val="808080"/>
-    </w:rPr>
-  </w:style>
-</w:styles>
-</file>
-
-<file path=word/glossary/webSettings.xml><?xml version="1.0" encoding="utf-8"?>
-<w:webSettings xmlns:mc="http://schemas.openxmlformats.org/markup-compatibility/2006" xmlns:r="http://schemas.openxmlformats.org/officeDocument/2006/relationships" xmlns:w="http://schemas.openxmlformats.org/wordprocessingml/2006/main" xmlns:w14="http://schemas.microsoft.com/office/word/2010/wordml" mc:Ignorable="w14">
-  <w:optimizeForBrowser/>
-  <w:allowPNG/>
-</w:webSettings>
-</file>
-
 <file path=word/theme/theme1.xml><?xml version="1.0" encoding="utf-8"?>
 <a:theme xmlns:a="http://schemas.openxmlformats.org/drawingml/2006/main" name="Office Theme">
   <a:themeElements>

</xml_diff>